<commit_message>
Colors changes accordingly to pin clicks
</commit_message>
<xml_diff>
--- a/Krav.docx
+++ b/Krav.docx
@@ -312,6 +312,9 @@
           <w:ilvl w:val="1"/>
           <w:numId w:val="2"/>
         </w:numPr>
+        <w:rPr>
+          <w:highlight w:val="green"/>
+        </w:rPr>
       </w:pPr>
       <w:r>
         <w:rPr>
@@ -334,35 +337,54 @@
         <w:t xml:space="preserve"> = 0.5).</w:t>
       </w:r>
       <w:r>
-        <w:t xml:space="preserve"> Varje geocachemarkör ska bli antingen grön, röd eller svart: grön om den valda personen har hi</w:t>
-      </w:r>
-      <w:bookmarkStart w:id="0" w:name="_GoBack"/>
-      <w:bookmarkEnd w:id="0"/>
-      <w:r>
-        <w:t xml:space="preserve">ttat den </w:t>
-      </w:r>
-      <w:proofErr w:type="spellStart"/>
-      <w:r>
+        <w:t xml:space="preserve"> </w:t>
+      </w:r>
+      <w:r>
+        <w:rPr>
+          <w:highlight w:val="green"/>
+        </w:rPr>
+        <w:t xml:space="preserve">Varje geocachemarkör ska bli antingen grön, röd eller svart: grön om den valda personen har hittat den </w:t>
+      </w:r>
+      <w:proofErr w:type="spellStart"/>
+      <w:r>
+        <w:rPr>
+          <w:highlight w:val="green"/>
+        </w:rPr>
         <w:t>geocachen</w:t>
       </w:r>
       <w:proofErr w:type="spellEnd"/>
       <w:r>
+        <w:rPr>
+          <w:highlight w:val="green"/>
+        </w:rPr>
         <w:t xml:space="preserve">, röd om den valda personen inte har hittat den </w:t>
       </w:r>
       <w:proofErr w:type="spellStart"/>
       <w:r>
+        <w:rPr>
+          <w:highlight w:val="green"/>
+        </w:rPr>
         <w:t>geocachen</w:t>
       </w:r>
       <w:proofErr w:type="spellEnd"/>
       <w:r>
+        <w:rPr>
+          <w:highlight w:val="green"/>
+        </w:rPr>
         <w:t xml:space="preserve"> och svart om den valda personen var den som placerade ut den </w:t>
       </w:r>
       <w:proofErr w:type="spellStart"/>
       <w:r>
+        <w:rPr>
+          <w:highlight w:val="green"/>
+        </w:rPr>
         <w:t>geocachen</w:t>
       </w:r>
       <w:proofErr w:type="spellEnd"/>
       <w:r>
+        <w:rPr>
+          <w:highlight w:val="green"/>
+        </w:rPr>
         <w:t>.</w:t>
       </w:r>
     </w:p>
@@ -373,24 +395,42 @@
           <w:ilvl w:val="1"/>
           <w:numId w:val="2"/>
         </w:numPr>
-      </w:pPr>
-      <w:r>
+        <w:rPr>
+          <w:highlight w:val="green"/>
+        </w:rPr>
+      </w:pPr>
+      <w:r>
+        <w:rPr>
+          <w:highlight w:val="green"/>
+        </w:rPr>
         <w:t xml:space="preserve">När användaren klickar på en grön geocachemarkör ska dess färg ändras till röd och vice versa. Med andra ord ska </w:t>
       </w:r>
       <w:proofErr w:type="spellStart"/>
       <w:r>
+        <w:rPr>
+          <w:highlight w:val="green"/>
+        </w:rPr>
         <w:t>geocachen</w:t>
       </w:r>
       <w:proofErr w:type="spellEnd"/>
       <w:r>
+        <w:rPr>
+          <w:highlight w:val="green"/>
+        </w:rPr>
         <w:t xml:space="preserve"> antingen läggas till i eller tas bort från listan över </w:t>
       </w:r>
       <w:proofErr w:type="spellStart"/>
       <w:r>
+        <w:rPr>
+          <w:highlight w:val="green"/>
+        </w:rPr>
         <w:t>geocaches</w:t>
       </w:r>
       <w:proofErr w:type="spellEnd"/>
       <w:r>
+        <w:rPr>
+          <w:highlight w:val="green"/>
+        </w:rPr>
         <w:t xml:space="preserve"> som den valda personen har hittat.</w:t>
       </w:r>
     </w:p>
@@ -401,8 +441,14 @@
           <w:ilvl w:val="1"/>
           <w:numId w:val="2"/>
         </w:numPr>
-      </w:pPr>
-      <w:r>
+        <w:rPr>
+          <w:highlight w:val="green"/>
+        </w:rPr>
+      </w:pPr>
+      <w:r>
+        <w:rPr>
+          <w:highlight w:val="green"/>
+        </w:rPr>
         <w:t>När användaren klickar utanför en markör ska ingen person längre vara vald och kartan ska återgå till utgångsläget (vilket beskrivs i den första punkten ovan).</w:t>
       </w:r>
     </w:p>
@@ -414,6 +460,8 @@
           <w:numId w:val="2"/>
         </w:numPr>
       </w:pPr>
+      <w:bookmarkStart w:id="0" w:name="_GoBack"/>
+      <w:bookmarkEnd w:id="0"/>
       <w:r>
         <w:t>När användaren högerklickar på kartan ska två alternativ visas i en kontextmeny: "</w:t>
       </w:r>

</xml_diff>